<commit_message>
atualização do rotulo da imagem do organograma
</commit_message>
<xml_diff>
--- a/Projeto_Integrador_I__Grupo_4_Entrega_Final.docx
+++ b/Projeto_Integrador_I__Grupo_4_Entrega_Final.docx
@@ -171,7 +171,6 @@
           <w:szCs w:val="32"/>
         </w:rPr>
       </w:pPr>
-      <w:proofErr w:type="gramStart"/>
       <w:r>
         <w:rPr>
           <w:rFonts w:ascii="Arial" w:hAnsi="Arial" w:cs="Arial"/>
@@ -181,7 +180,6 @@
         </w:rPr>
         <w:t>Ɏara Cosméticos</w:t>
       </w:r>
-      <w:proofErr w:type="gramEnd"/>
     </w:p>
     <w:p>
       <w:pPr>
@@ -1852,7 +1850,7 @@
           <w:sz w:val="16"/>
           <w:szCs w:val="16"/>
         </w:rPr>
-        <w:fldChar w:fldCharType="begin"/>
+        <w:t>2</w:t>
       </w:r>
       <w:r>
         <w:rPr>
@@ -1860,7 +1858,7 @@
           <w:sz w:val="16"/>
           <w:szCs w:val="16"/>
         </w:rPr>
-        <w:instrText xml:space="preserve"> SEQ Figura \* ARABIC </w:instrText>
+        <w:t xml:space="preserve"> - Organograma Empresarial da </w:t>
       </w:r>
       <w:r>
         <w:rPr>
@@ -1868,33 +1866,7 @@
           <w:sz w:val="16"/>
           <w:szCs w:val="16"/>
         </w:rPr>
-        <w:fldChar w:fldCharType="separate"/>
-      </w:r>
-      <w:r>
-        <w:rPr>
-          <w:rFonts w:ascii="Arial" w:hAnsi="Arial" w:cs="Arial"/>
-          <w:noProof/>
-          <w:sz w:val="16"/>
-          <w:szCs w:val="16"/>
-        </w:rPr>
-        <w:t>2</w:t>
-      </w:r>
-      <w:r>
-        <w:rPr>
-          <w:rFonts w:ascii="Arial" w:hAnsi="Arial" w:cs="Arial"/>
-          <w:noProof/>
-          <w:sz w:val="16"/>
-          <w:szCs w:val="16"/>
-        </w:rPr>
-        <w:fldChar w:fldCharType="end"/>
-      </w:r>
-      <w:r>
-        <w:rPr>
-          <w:rFonts w:ascii="Arial" w:hAnsi="Arial" w:cs="Arial"/>
-          <w:sz w:val="16"/>
-          <w:szCs w:val="16"/>
-        </w:rPr>
-        <w:t xml:space="preserve"> - Organograma Empresarial da Pet Sports</w:t>
+        <w:t>Yara Cosméticos</w:t>
       </w:r>
       <w:r>
         <w:rPr>
@@ -7313,7 +7285,6 @@
         </w:rPr>
         <w:t xml:space="preserve"> </w:t>
       </w:r>
-      <w:proofErr w:type="gramStart"/>
       <w:r>
         <w:rPr>
           <w:rFonts w:ascii="Arial" w:eastAsia="Times New Roman" w:hAnsi="Arial" w:cs="Arial"/>
@@ -7339,7 +7310,6 @@
         <w:t>(</w:t>
       </w:r>
       <w:proofErr w:type="spellStart"/>
-      <w:proofErr w:type="gramEnd"/>
       <w:r>
         <w:rPr>
           <w:rFonts w:ascii="Arial" w:eastAsia="Times New Roman" w:hAnsi="Arial" w:cs="Arial"/>
@@ -8620,12 +8590,12 @@
           <w:highlight w:val="lightGray"/>
           <w:lang w:val="en-US"/>
         </w:rPr>
-        <w:t>df_noon_</w:t>
-      </w:r>
-      <w:proofErr w:type="gramStart"/>
-      <w:r>
-        <w:rPr>
-          <w:rStyle w:val="n"/>
+        <w:t>df_noon_perfumes</w:t>
+      </w:r>
+      <w:proofErr w:type="spellEnd"/>
+      <w:r>
+        <w:rPr>
+          <w:rStyle w:val="p"/>
           <w:rFonts w:ascii="Arial" w:eastAsiaTheme="majorEastAsia" w:hAnsi="Arial" w:cs="Arial"/>
           <w:color w:val="212121"/>
           <w:sz w:val="18"/>
@@ -8633,23 +8603,9 @@
           <w:highlight w:val="lightGray"/>
           <w:lang w:val="en-US"/>
         </w:rPr>
-        <w:t>perfumes</w:t>
-      </w:r>
-      <w:proofErr w:type="spellEnd"/>
-      <w:r>
-        <w:rPr>
-          <w:rStyle w:val="p"/>
-          <w:rFonts w:ascii="Arial" w:eastAsiaTheme="majorEastAsia" w:hAnsi="Arial" w:cs="Arial"/>
-          <w:color w:val="212121"/>
-          <w:sz w:val="18"/>
-          <w:szCs w:val="18"/>
-          <w:highlight w:val="lightGray"/>
-          <w:lang w:val="en-US"/>
-        </w:rPr>
         <w:t>[</w:t>
       </w:r>
       <w:proofErr w:type="spellStart"/>
-      <w:proofErr w:type="gramEnd"/>
       <w:r>
         <w:rPr>
           <w:rStyle w:val="n"/>
@@ -8813,7 +8769,6 @@
           <w:szCs w:val="28"/>
         </w:rPr>
       </w:pPr>
-      <w:proofErr w:type="gramStart"/>
       <w:r>
         <w:rPr>
           <w:rFonts w:ascii="Arial" w:hAnsi="Arial" w:cs="Arial"/>
@@ -8821,17 +8776,7 @@
           <w:szCs w:val="21"/>
           <w:shd w:val="clear" w:color="auto" w:fill="FFFFFF"/>
         </w:rPr>
-        <w:t>!=</w:t>
-      </w:r>
-      <w:proofErr w:type="gramEnd"/>
-      <w:r>
-        <w:rPr>
-          <w:rFonts w:ascii="Arial" w:hAnsi="Arial" w:cs="Arial"/>
-          <w:sz w:val="21"/>
-          <w:szCs w:val="21"/>
-          <w:shd w:val="clear" w:color="auto" w:fill="FFFFFF"/>
-        </w:rPr>
-        <w:t xml:space="preserve"> (Diferente de): Perfumes de marcas diferentes de 'PACO RABANNE':</w:t>
+        <w:t>!= (Diferente de): Perfumes de marcas diferentes de 'PACO RABANNE':</w:t>
       </w:r>
     </w:p>
     <w:p>
@@ -8857,12 +8802,12 @@
           <w:highlight w:val="lightGray"/>
           <w:lang w:val="en-US"/>
         </w:rPr>
-        <w:t>df_noon_</w:t>
-      </w:r>
-      <w:proofErr w:type="gramStart"/>
-      <w:r>
-        <w:rPr>
-          <w:rStyle w:val="n"/>
+        <w:t>df_noon_perfumes</w:t>
+      </w:r>
+      <w:proofErr w:type="spellEnd"/>
+      <w:r>
+        <w:rPr>
+          <w:rStyle w:val="p"/>
           <w:rFonts w:ascii="Arial" w:eastAsiaTheme="majorEastAsia" w:hAnsi="Arial" w:cs="Arial"/>
           <w:color w:val="212121"/>
           <w:sz w:val="18"/>
@@ -8870,23 +8815,9 @@
           <w:highlight w:val="lightGray"/>
           <w:lang w:val="en-US"/>
         </w:rPr>
-        <w:t>perfumes</w:t>
-      </w:r>
-      <w:proofErr w:type="spellEnd"/>
-      <w:r>
-        <w:rPr>
-          <w:rStyle w:val="p"/>
-          <w:rFonts w:ascii="Arial" w:eastAsiaTheme="majorEastAsia" w:hAnsi="Arial" w:cs="Arial"/>
-          <w:color w:val="212121"/>
-          <w:sz w:val="18"/>
-          <w:szCs w:val="18"/>
-          <w:highlight w:val="lightGray"/>
-          <w:lang w:val="en-US"/>
-        </w:rPr>
         <w:t>[</w:t>
       </w:r>
       <w:proofErr w:type="spellStart"/>
-      <w:proofErr w:type="gramEnd"/>
       <w:r>
         <w:rPr>
           <w:rStyle w:val="n"/>
@@ -9046,27 +8977,7 @@
           <w:szCs w:val="21"/>
           <w:shd w:val="clear" w:color="auto" w:fill="FFFFFF"/>
         </w:rPr>
-        <w:t xml:space="preserve">&gt;, </w:t>
-      </w:r>
-      <w:proofErr w:type="gramStart"/>
-      <w:r>
-        <w:rPr>
-          <w:rFonts w:ascii="Arial" w:hAnsi="Arial" w:cs="Arial"/>
-          <w:sz w:val="21"/>
-          <w:szCs w:val="21"/>
-          <w:shd w:val="clear" w:color="auto" w:fill="FFFFFF"/>
-        </w:rPr>
-        <w:t>&lt; ,</w:t>
-      </w:r>
-      <w:proofErr w:type="gramEnd"/>
-      <w:r>
-        <w:rPr>
-          <w:rFonts w:ascii="Arial" w:hAnsi="Arial" w:cs="Arial"/>
-          <w:sz w:val="21"/>
-          <w:szCs w:val="21"/>
-          <w:shd w:val="clear" w:color="auto" w:fill="FFFFFF"/>
-        </w:rPr>
-        <w:t xml:space="preserve"> &gt;= , &lt;=: valor reajustado &gt;=150:</w:t>
+        <w:t>&gt;, &lt; , &gt;= , &lt;=: valor reajustado &gt;=150:</w:t>
       </w:r>
     </w:p>
     <w:p>
@@ -9090,19 +9001,7 @@
           <w:szCs w:val="18"/>
           <w:highlight w:val="lightGray"/>
         </w:rPr>
-        <w:t>df_noon_</w:t>
-      </w:r>
-      <w:proofErr w:type="gramStart"/>
-      <w:r>
-        <w:rPr>
-          <w:rStyle w:val="n"/>
-          <w:rFonts w:ascii="Arial" w:eastAsiaTheme="majorEastAsia" w:hAnsi="Arial" w:cs="Arial"/>
-          <w:color w:val="212121"/>
-          <w:sz w:val="18"/>
-          <w:szCs w:val="18"/>
-          <w:highlight w:val="lightGray"/>
-        </w:rPr>
-        <w:t>perfumes</w:t>
+        <w:t>df_noon_perfumes</w:t>
       </w:r>
       <w:proofErr w:type="spellEnd"/>
       <w:r>
@@ -9117,7 +9016,6 @@
         <w:t>[</w:t>
       </w:r>
       <w:proofErr w:type="spellStart"/>
-      <w:proofErr w:type="gramEnd"/>
       <w:r>
         <w:rPr>
           <w:rStyle w:val="n"/>
@@ -9350,12 +9248,12 @@
           <w:highlight w:val="lightGray"/>
           <w:lang w:val="en-US"/>
         </w:rPr>
-        <w:t>df_noon_</w:t>
-      </w:r>
-      <w:proofErr w:type="gramStart"/>
-      <w:r>
-        <w:rPr>
-          <w:rStyle w:val="n"/>
+        <w:t>df_noon_perfumes</w:t>
+      </w:r>
+      <w:proofErr w:type="spellEnd"/>
+      <w:r>
+        <w:rPr>
+          <w:rStyle w:val="p"/>
           <w:rFonts w:ascii="Arial" w:eastAsiaTheme="majorEastAsia" w:hAnsi="Arial" w:cs="Arial"/>
           <w:color w:val="212121"/>
           <w:sz w:val="18"/>
@@ -9363,33 +9261,7 @@
           <w:highlight w:val="lightGray"/>
           <w:lang w:val="en-US"/>
         </w:rPr>
-        <w:t>perfumes</w:t>
-      </w:r>
-      <w:proofErr w:type="spellEnd"/>
-      <w:r>
-        <w:rPr>
-          <w:rStyle w:val="p"/>
-          <w:rFonts w:ascii="Arial" w:eastAsiaTheme="majorEastAsia" w:hAnsi="Arial" w:cs="Arial"/>
-          <w:color w:val="212121"/>
-          <w:sz w:val="18"/>
-          <w:szCs w:val="18"/>
-          <w:highlight w:val="lightGray"/>
-          <w:lang w:val="en-US"/>
-        </w:rPr>
-        <w:t>[</w:t>
-      </w:r>
-      <w:proofErr w:type="gramEnd"/>
-      <w:r>
-        <w:rPr>
-          <w:rStyle w:val="p"/>
-          <w:rFonts w:ascii="Arial" w:eastAsiaTheme="majorEastAsia" w:hAnsi="Arial" w:cs="Arial"/>
-          <w:color w:val="212121"/>
-          <w:sz w:val="18"/>
-          <w:szCs w:val="18"/>
-          <w:highlight w:val="lightGray"/>
-          <w:lang w:val="en-US"/>
-        </w:rPr>
-        <w:t>(</w:t>
+        <w:t>[(</w:t>
       </w:r>
       <w:proofErr w:type="spellStart"/>
       <w:r>
@@ -9740,12 +9612,12 @@
           <w:highlight w:val="lightGray"/>
           <w:lang w:val="en-US"/>
         </w:rPr>
-        <w:t>df_noon_</w:t>
-      </w:r>
-      <w:proofErr w:type="gramStart"/>
-      <w:r>
-        <w:rPr>
-          <w:rStyle w:val="n"/>
+        <w:t>df_noon_perfumes</w:t>
+      </w:r>
+      <w:proofErr w:type="spellEnd"/>
+      <w:r>
+        <w:rPr>
+          <w:rStyle w:val="p"/>
           <w:rFonts w:ascii="Arial" w:eastAsiaTheme="majorEastAsia" w:hAnsi="Arial" w:cs="Arial"/>
           <w:color w:val="212121"/>
           <w:sz w:val="18"/>
@@ -9753,33 +9625,7 @@
           <w:highlight w:val="lightGray"/>
           <w:lang w:val="en-US"/>
         </w:rPr>
-        <w:t>perfumes</w:t>
-      </w:r>
-      <w:proofErr w:type="spellEnd"/>
-      <w:r>
-        <w:rPr>
-          <w:rStyle w:val="p"/>
-          <w:rFonts w:ascii="Arial" w:eastAsiaTheme="majorEastAsia" w:hAnsi="Arial" w:cs="Arial"/>
-          <w:color w:val="212121"/>
-          <w:sz w:val="18"/>
-          <w:szCs w:val="18"/>
-          <w:highlight w:val="lightGray"/>
-          <w:lang w:val="en-US"/>
-        </w:rPr>
-        <w:t>[</w:t>
-      </w:r>
-      <w:proofErr w:type="gramEnd"/>
-      <w:r>
-        <w:rPr>
-          <w:rStyle w:val="p"/>
-          <w:rFonts w:ascii="Arial" w:eastAsiaTheme="majorEastAsia" w:hAnsi="Arial" w:cs="Arial"/>
-          <w:color w:val="212121"/>
-          <w:sz w:val="18"/>
-          <w:szCs w:val="18"/>
-          <w:highlight w:val="lightGray"/>
-          <w:lang w:val="en-US"/>
-        </w:rPr>
-        <w:t>(</w:t>
+        <w:t>[(</w:t>
       </w:r>
       <w:proofErr w:type="spellStart"/>
       <w:r>
@@ -10172,10 +10018,13 @@
           <w:highlight w:val="lightGray"/>
           <w:lang w:val="en-US"/>
         </w:rPr>
-        <w:t xml:space="preserve">    if </w:t>
-      </w:r>
-      <w:proofErr w:type="gramStart"/>
-      <w:r>
+        <w:t xml:space="preserve">    if department != 'Kids Unisex':</w:t>
+      </w:r>
+    </w:p>
+    <w:p>
+      <w:pPr>
+        <w:spacing w:after="0" w:line="240" w:lineRule="auto"/>
+        <w:jc w:val="both"/>
         <w:rPr>
           <w:rStyle w:val="n"/>
           <w:rFonts w:ascii="Arial" w:eastAsiaTheme="majorEastAsia" w:hAnsi="Arial" w:cs="Arial"/>
@@ -10185,9 +10034,7 @@
           <w:highlight w:val="lightGray"/>
           <w:lang w:val="en-US"/>
         </w:rPr>
-        <w:t>department !</w:t>
-      </w:r>
-      <w:proofErr w:type="gramEnd"/>
+      </w:pPr>
       <w:r>
         <w:rPr>
           <w:rStyle w:val="n"/>
@@ -10198,7 +10045,7 @@
           <w:highlight w:val="lightGray"/>
           <w:lang w:val="en-US"/>
         </w:rPr>
-        <w:t>= 'Kids Unisex':</w:t>
+        <w:t xml:space="preserve">        return True</w:t>
       </w:r>
     </w:p>
     <w:p>
@@ -10225,7 +10072,7 @@
           <w:highlight w:val="lightGray"/>
           <w:lang w:val="en-US"/>
         </w:rPr>
-        <w:t xml:space="preserve">        return True</w:t>
+        <w:t xml:space="preserve">    else:</w:t>
       </w:r>
     </w:p>
     <w:p>
@@ -10252,7 +10099,7 @@
           <w:highlight w:val="lightGray"/>
           <w:lang w:val="en-US"/>
         </w:rPr>
-        <w:t xml:space="preserve">    else:</w:t>
+        <w:t xml:space="preserve">        return False</w:t>
       </w:r>
     </w:p>
     <w:p>
@@ -10269,6 +10116,7 @@
           <w:lang w:val="en-US"/>
         </w:rPr>
       </w:pPr>
+      <w:proofErr w:type="spellStart"/>
       <w:r>
         <w:rPr>
           <w:rStyle w:val="n"/>
@@ -10279,13 +10127,10 @@
           <w:highlight w:val="lightGray"/>
           <w:lang w:val="en-US"/>
         </w:rPr>
-        <w:t xml:space="preserve">        return False</w:t>
-      </w:r>
-    </w:p>
-    <w:p>
-      <w:pPr>
-        <w:spacing w:after="0" w:line="240" w:lineRule="auto"/>
-        <w:jc w:val="both"/>
+        <w:t>selected_rows_NOT</w:t>
+      </w:r>
+      <w:proofErr w:type="spellEnd"/>
+      <w:r>
         <w:rPr>
           <w:rStyle w:val="n"/>
           <w:rFonts w:ascii="Arial" w:eastAsiaTheme="majorEastAsia" w:hAnsi="Arial" w:cs="Arial"/>
@@ -10295,8 +10140,20 @@
           <w:highlight w:val="lightGray"/>
           <w:lang w:val="en-US"/>
         </w:rPr>
-      </w:pPr>
-      <w:proofErr w:type="spellStart"/>
+        <w:t xml:space="preserve"> = df_noon_perfumes[df_noon_perfumes['department'].apply(not_kids_unisex)]</w:t>
+      </w:r>
+    </w:p>
+    <w:p>
+      <w:pPr>
+        <w:spacing w:after="0" w:line="240" w:lineRule="auto"/>
+        <w:jc w:val="both"/>
+        <w:rPr>
+          <w:rFonts w:ascii="Arial" w:hAnsi="Arial" w:cs="Arial"/>
+          <w:b/>
+          <w:szCs w:val="28"/>
+          <w:lang w:val="en-US"/>
+        </w:rPr>
+      </w:pPr>
       <w:r>
         <w:rPr>
           <w:rStyle w:val="n"/>
@@ -10307,9 +10164,9 @@
           <w:highlight w:val="lightGray"/>
           <w:lang w:val="en-US"/>
         </w:rPr>
-        <w:t>selected_rows_NOT</w:t>
-      </w:r>
-      <w:proofErr w:type="spellEnd"/>
+        <w:t>print(</w:t>
+      </w:r>
+      <w:proofErr w:type="spellStart"/>
       <w:r>
         <w:rPr>
           <w:rStyle w:val="n"/>
@@ -10320,9 +10177,9 @@
           <w:highlight w:val="lightGray"/>
           <w:lang w:val="en-US"/>
         </w:rPr>
-        <w:t xml:space="preserve"> = df_noon_perfumes[df_noon_perfumes['department'</w:t>
-      </w:r>
-      <w:proofErr w:type="gramStart"/>
+        <w:t>selected_rows_NOT.head</w:t>
+      </w:r>
+      <w:proofErr w:type="spellEnd"/>
       <w:r>
         <w:rPr>
           <w:rStyle w:val="n"/>
@@ -10333,102 +10190,42 @@
           <w:highlight w:val="lightGray"/>
           <w:lang w:val="en-US"/>
         </w:rPr>
-        <w:t>].apply</w:t>
-      </w:r>
-      <w:proofErr w:type="gramEnd"/>
-      <w:r>
-        <w:rPr>
-          <w:rStyle w:val="n"/>
-          <w:rFonts w:ascii="Arial" w:eastAsiaTheme="majorEastAsia" w:hAnsi="Arial" w:cs="Arial"/>
-          <w:color w:val="212121"/>
-          <w:sz w:val="18"/>
-          <w:szCs w:val="18"/>
-          <w:highlight w:val="lightGray"/>
+        <w:t>())</w:t>
+      </w:r>
+    </w:p>
+    <w:p>
+      <w:pPr>
+        <w:spacing w:line="360" w:lineRule="auto"/>
+        <w:jc w:val="both"/>
+        <w:rPr>
+          <w:rFonts w:ascii="Arial" w:hAnsi="Arial" w:cs="Arial"/>
+          <w:b/>
+          <w:sz w:val="32"/>
           <w:lang w:val="en-US"/>
         </w:rPr>
-        <w:t>(not_kids_unisex)]</w:t>
-      </w:r>
-    </w:p>
-    <w:p>
-      <w:pPr>
-        <w:spacing w:after="0" w:line="240" w:lineRule="auto"/>
-        <w:jc w:val="both"/>
-        <w:rPr>
-          <w:rFonts w:ascii="Arial" w:hAnsi="Arial" w:cs="Arial"/>
-          <w:b/>
-          <w:szCs w:val="28"/>
+      </w:pPr>
+    </w:p>
+    <w:p>
+      <w:pPr>
+        <w:spacing w:line="360" w:lineRule="auto"/>
+        <w:jc w:val="both"/>
+        <w:rPr>
+          <w:rFonts w:ascii="Arial" w:hAnsi="Arial" w:cs="Arial"/>
+          <w:b/>
+          <w:sz w:val="32"/>
           <w:lang w:val="en-US"/>
         </w:rPr>
       </w:pPr>
-      <w:r>
-        <w:rPr>
-          <w:rStyle w:val="n"/>
-          <w:rFonts w:ascii="Arial" w:eastAsiaTheme="majorEastAsia" w:hAnsi="Arial" w:cs="Arial"/>
-          <w:color w:val="212121"/>
-          <w:sz w:val="18"/>
-          <w:szCs w:val="18"/>
-          <w:highlight w:val="lightGray"/>
+    </w:p>
+    <w:p>
+      <w:pPr>
+        <w:spacing w:line="360" w:lineRule="auto"/>
+        <w:jc w:val="both"/>
+        <w:rPr>
+          <w:rFonts w:ascii="Arial" w:hAnsi="Arial" w:cs="Arial"/>
+          <w:b/>
+          <w:sz w:val="32"/>
           <w:lang w:val="en-US"/>
-        </w:rPr>
-        <w:t>print(</w:t>
-      </w:r>
-      <w:proofErr w:type="spellStart"/>
-      <w:r>
-        <w:rPr>
-          <w:rStyle w:val="n"/>
-          <w:rFonts w:ascii="Arial" w:eastAsiaTheme="majorEastAsia" w:hAnsi="Arial" w:cs="Arial"/>
-          <w:color w:val="212121"/>
-          <w:sz w:val="18"/>
-          <w:szCs w:val="18"/>
-          <w:highlight w:val="lightGray"/>
-          <w:lang w:val="en-US"/>
-        </w:rPr>
-        <w:t>selected_rows_NOT.head</w:t>
-      </w:r>
-      <w:proofErr w:type="spellEnd"/>
-      <w:r>
-        <w:rPr>
-          <w:rStyle w:val="n"/>
-          <w:rFonts w:ascii="Arial" w:eastAsiaTheme="majorEastAsia" w:hAnsi="Arial" w:cs="Arial"/>
-          <w:color w:val="212121"/>
-          <w:sz w:val="18"/>
-          <w:szCs w:val="18"/>
-          <w:highlight w:val="lightGray"/>
-          <w:lang w:val="en-US"/>
-        </w:rPr>
-        <w:t>())</w:t>
-      </w:r>
-    </w:p>
-    <w:p>
-      <w:pPr>
-        <w:spacing w:line="360" w:lineRule="auto"/>
-        <w:jc w:val="both"/>
-        <w:rPr>
-          <w:rFonts w:ascii="Arial" w:hAnsi="Arial" w:cs="Arial"/>
-          <w:b/>
-          <w:sz w:val="32"/>
-        </w:rPr>
-      </w:pPr>
-    </w:p>
-    <w:p>
-      <w:pPr>
-        <w:spacing w:line="360" w:lineRule="auto"/>
-        <w:jc w:val="both"/>
-        <w:rPr>
-          <w:rFonts w:ascii="Arial" w:hAnsi="Arial" w:cs="Arial"/>
-          <w:b/>
-          <w:sz w:val="32"/>
-        </w:rPr>
-      </w:pPr>
-    </w:p>
-    <w:p>
-      <w:pPr>
-        <w:spacing w:line="360" w:lineRule="auto"/>
-        <w:jc w:val="both"/>
-        <w:rPr>
-          <w:rFonts w:ascii="Arial" w:hAnsi="Arial" w:cs="Arial"/>
-          <w:b/>
-          <w:sz w:val="32"/>
         </w:rPr>
       </w:pPr>
     </w:p>
@@ -10815,19 +10612,7 @@
         <w:rPr>
           <w:rFonts w:ascii="Arial" w:hAnsi="Arial" w:cs="Arial"/>
         </w:rPr>
-        <w:t xml:space="preserve">Interseção de Clientes: O conjunto de clientes que compraram perfumes masculinos </w:t>
-      </w:r>
-      <w:r>
-        <w:rPr>
-          <w:rFonts w:ascii="Arial" w:hAnsi="Arial" w:cs="Arial"/>
-        </w:rPr>
-        <w:t>e</w:t>
-      </w:r>
-      <w:r>
-        <w:rPr>
-          <w:rFonts w:ascii="Arial" w:hAnsi="Arial" w:cs="Arial"/>
-        </w:rPr>
-        <w:t xml:space="preserve"> compraram perfumes femininos representa a interseção de clientes interessados em ambos os tipos de produtos. A intersecção destes conjuntos demonstra que os dois conjuntos são disjuntos, não há elementos em comum entre eles. Por esse motivo, também não há área comum entre os diagramas. Isso só pode significar que a intersecção entre dois conjuntos disjuntos é igual ao conjunto vazio, conforme o Diagrama a seguir:</w:t>
+        <w:t>Interseção de Clientes: O conjunto de clientes que compraram perfumes masculinos e compraram perfumes femininos representa a interseção de clientes interessados em ambos os tipos de produtos. A intersecção destes conjuntos demonstra que os dois conjuntos são disjuntos, não há elementos em comum entre eles. Por esse motivo, também não há área comum entre os diagramas. Isso só pode significar que a intersecção entre dois conjuntos disjuntos é igual ao conjunto vazio, conforme o Diagrama a seguir:</w:t>
       </w:r>
     </w:p>
     <w:p>
@@ -11412,7 +11197,6 @@
         </w:rPr>
         <w:t xml:space="preserve"> </w:t>
       </w:r>
-      <w:proofErr w:type="gramStart"/>
       <w:r>
         <w:rPr>
           <w:rFonts w:ascii="Arial" w:hAnsi="Arial" w:cs="Arial"/>
@@ -11421,18 +11205,7 @@
           <w:szCs w:val="21"/>
           <w:shd w:val="clear" w:color="auto" w:fill="FFFFFF"/>
         </w:rPr>
-        <w:t>https://abihpec.org.br/site2019/wp-content/uploads/2023/01/Panorama-doSetor_Atualizado_30.01.24_VF..</w:t>
-      </w:r>
-      <w:proofErr w:type="gramEnd"/>
-      <w:r>
-        <w:rPr>
-          <w:rFonts w:ascii="Arial" w:hAnsi="Arial" w:cs="Arial"/>
-          <w:color w:val="222222"/>
-          <w:sz w:val="21"/>
-          <w:szCs w:val="21"/>
-          <w:shd w:val="clear" w:color="auto" w:fill="FFFFFF"/>
-        </w:rPr>
-        <w:t xml:space="preserve"> Acesso em: </w:t>
+        <w:t xml:space="preserve">https://abihpec.org.br/site2019/wp-content/uploads/2023/01/Panorama-doSetor_Atualizado_30.01.24_VF.. Acesso em: </w:t>
       </w:r>
       <w:r>
         <w:rPr>
@@ -11595,7 +11368,7 @@
         </w:rPr>
         <w:t xml:space="preserve"> Disponível em: </w:t>
       </w:r>
-      <w:hyperlink r:id="rId22" w:history="1">
+      <w:hyperlink r:id="rId22" w:anchor=":~:text=A%20estrutura%20funcional%20é%20a" w:history="1">
         <w:r>
           <w:rPr>
             <w:rStyle w:val="Hyperlink"/>
@@ -11604,47 +11377,7 @@
             <w:szCs w:val="21"/>
             <w:shd w:val="clear" w:color="auto" w:fill="F9F9F9"/>
           </w:rPr>
-          <w:t>https://tangerino.com.br/blog/est</w:t>
-        </w:r>
-        <w:r>
-          <w:rPr>
-            <w:rStyle w:val="Hyperlink"/>
-            <w:rFonts w:ascii="Arial" w:hAnsi="Arial" w:cs="Arial"/>
-            <w:sz w:val="21"/>
-            <w:szCs w:val="21"/>
-            <w:shd w:val="clear" w:color="auto" w:fill="F9F9F9"/>
-          </w:rPr>
-          <w:t>r</w:t>
-        </w:r>
-        <w:r>
-          <w:rPr>
-            <w:rStyle w:val="Hyperlink"/>
-            <w:rFonts w:ascii="Arial" w:hAnsi="Arial" w:cs="Arial"/>
-            <w:sz w:val="21"/>
-            <w:szCs w:val="21"/>
-            <w:shd w:val="clear" w:color="auto" w:fill="F9F9F9"/>
-          </w:rPr>
-          <w:t>utura-organizacional/#:~:text=A%20es</w:t>
-        </w:r>
-        <w:r>
-          <w:rPr>
-            <w:rStyle w:val="Hyperlink"/>
-            <w:rFonts w:ascii="Arial" w:hAnsi="Arial" w:cs="Arial"/>
-            <w:sz w:val="21"/>
-            <w:szCs w:val="21"/>
-            <w:shd w:val="clear" w:color="auto" w:fill="F9F9F9"/>
-          </w:rPr>
-          <w:t>t</w:t>
-        </w:r>
-        <w:r>
-          <w:rPr>
-            <w:rStyle w:val="Hyperlink"/>
-            <w:rFonts w:ascii="Arial" w:hAnsi="Arial" w:cs="Arial"/>
-            <w:sz w:val="21"/>
-            <w:szCs w:val="21"/>
-            <w:shd w:val="clear" w:color="auto" w:fill="F9F9F9"/>
-          </w:rPr>
-          <w:t>rutura%20funcional%20é%20a</w:t>
+          <w:t>https://tangerino.com.br/blog/estrutura-organizacional/#:~:text=A%20estrutura%20funcional%20é%20a</w:t>
         </w:r>
       </w:hyperlink>
       <w:r>
@@ -11781,87 +11514,7 @@
           <w:szCs w:val="21"/>
           <w:shd w:val="clear" w:color="auto" w:fill="FFFFFF"/>
         </w:rPr>
-        <w:t>. Disponível em: https://br.my-best.com/</w:t>
-      </w:r>
-      <w:r>
-        <w:rPr>
-          <w:rFonts w:ascii="Helvetica" w:hAnsi="Helvetica" w:cs="Helvetica"/>
-          <w:color w:val="222222"/>
-          <w:sz w:val="21"/>
-          <w:szCs w:val="21"/>
-          <w:shd w:val="clear" w:color="auto" w:fill="FFFFFF"/>
-        </w:rPr>
-        <w:t>21821</w:t>
-      </w:r>
-      <w:r>
-        <w:rPr>
-          <w:rFonts w:ascii="Helvetica" w:hAnsi="Helvetica" w:cs="Helvetica"/>
-          <w:color w:val="222222"/>
-          <w:sz w:val="21"/>
-          <w:szCs w:val="21"/>
-          <w:shd w:val="clear" w:color="auto" w:fill="FFFFFF"/>
-        </w:rPr>
-        <w:t xml:space="preserve">. Acesso em: </w:t>
-      </w:r>
-      <w:r>
-        <w:rPr>
-          <w:rFonts w:ascii="Helvetica" w:hAnsi="Helvetica" w:cs="Helvetica"/>
-          <w:color w:val="222222"/>
-          <w:sz w:val="21"/>
-          <w:szCs w:val="21"/>
-          <w:shd w:val="clear" w:color="auto" w:fill="FFFFFF"/>
-        </w:rPr>
-        <w:t>01</w:t>
-      </w:r>
-      <w:r>
-        <w:rPr>
-          <w:rFonts w:ascii="Helvetica" w:hAnsi="Helvetica" w:cs="Helvetica"/>
-          <w:color w:val="222222"/>
-          <w:sz w:val="21"/>
-          <w:szCs w:val="21"/>
-          <w:shd w:val="clear" w:color="auto" w:fill="FFFFFF"/>
-        </w:rPr>
-        <w:t xml:space="preserve"> </w:t>
-      </w:r>
-      <w:r>
-        <w:rPr>
-          <w:rFonts w:ascii="Helvetica" w:hAnsi="Helvetica" w:cs="Helvetica"/>
-          <w:color w:val="222222"/>
-          <w:sz w:val="21"/>
-          <w:szCs w:val="21"/>
-          <w:shd w:val="clear" w:color="auto" w:fill="FFFFFF"/>
-        </w:rPr>
-        <w:t>mar</w:t>
-      </w:r>
-      <w:r>
-        <w:rPr>
-          <w:rFonts w:ascii="Helvetica" w:hAnsi="Helvetica" w:cs="Helvetica"/>
-          <w:color w:val="222222"/>
-          <w:sz w:val="21"/>
-          <w:szCs w:val="21"/>
-          <w:shd w:val="clear" w:color="auto" w:fill="FFFFFF"/>
-        </w:rPr>
-        <w:t>. 202</w:t>
-      </w:r>
-      <w:r>
-        <w:rPr>
-          <w:rFonts w:ascii="Helvetica" w:hAnsi="Helvetica" w:cs="Helvetica"/>
-          <w:color w:val="222222"/>
-          <w:sz w:val="21"/>
-          <w:szCs w:val="21"/>
-          <w:shd w:val="clear" w:color="auto" w:fill="FFFFFF"/>
-        </w:rPr>
-        <w:t>4</w:t>
-      </w:r>
-      <w:r>
-        <w:rPr>
-          <w:rFonts w:ascii="Helvetica" w:hAnsi="Helvetica" w:cs="Helvetica"/>
-          <w:color w:val="222222"/>
-          <w:sz w:val="21"/>
-          <w:szCs w:val="21"/>
-          <w:shd w:val="clear" w:color="auto" w:fill="FFFFFF"/>
-        </w:rPr>
-        <w:t>.</w:t>
+        <w:t>. Disponível em: https://br.my-best.com/21821. Acesso em: 01 mar. 2024.</w:t>
       </w:r>
     </w:p>
     <w:p>
@@ -17193,6 +16846,12 @@
 </file>
 
 <file path=customXml/item1.xml><?xml version="1.0" encoding="utf-8"?>
+<go:gDocsCustomXmlDataStorage xmlns:go="http://customooxmlschemas.google.com/" xmlns:r="http://schemas.openxmlformats.org/officeDocument/2006/relationships" uri="GoogleDocsCustomDataVersion2">
+  <go:docsCustomData xmlns:go="http://customooxmlschemas.google.com/" roundtripDataSignature="AMtx7mgF+KA2CRAYBvvlcBhck0D3LJCx1w==">CgMxLjA4AHIhMUsxVGE2ckZoMTZ2ZjEya2Jxc2FxWER5SFVKUFp1dE1K</go:docsCustomData>
+</go:gDocsCustomXmlDataStorage>
+</file>
+
+<file path=customXml/item2.xml><?xml version="1.0" encoding="utf-8"?>
 <ct:contentTypeSchema xmlns:ct="http://schemas.microsoft.com/office/2006/metadata/contentType" xmlns:ma="http://schemas.microsoft.com/office/2006/metadata/properties/metaAttributes" ct:_="" ma:_="" ma:contentTypeName="Documento" ma:contentTypeID="0x0101001681CCFDD5BF764B8771782E9231E4A0" ma:contentTypeVersion="8" ma:contentTypeDescription="Crie um novo documento." ma:contentTypeScope="" ma:versionID="ec6676d8ea551411c7e8be0efea4b55a">
   <xsd:schema xmlns:xsd="http://www.w3.org/2001/XMLSchema" xmlns:xs="http://www.w3.org/2001/XMLSchema" xmlns:p="http://schemas.microsoft.com/office/2006/metadata/properties" xmlns:ns2="120191bd-1519-468d-a7fc-d8fe166b382b" targetNamespace="http://schemas.microsoft.com/office/2006/metadata/properties" ma:root="true" ma:fieldsID="c6708ffa6d721abffb233030e390e6b6" ns2:_="">
     <xsd:import namespace="120191bd-1519-468d-a7fc-d8fe166b382b"/>
@@ -17360,16 +17019,8 @@
 </ct:contentTypeSchema>
 </file>
 
-<file path=customXml/item2.xml><?xml version="1.0" encoding="utf-8"?>
-<go:gDocsCustomXmlDataStorage xmlns:go="http://customooxmlschemas.google.com/" xmlns:r="http://schemas.openxmlformats.org/officeDocument/2006/relationships" uri="GoogleDocsCustomDataVersion2">
-  <go:docsCustomData xmlns:go="http://customooxmlschemas.google.com/" roundtripDataSignature="AMtx7mgF+KA2CRAYBvvlcBhck0D3LJCx1w==">CgMxLjA4AHIhMUsxVGE2ckZoMTZ2ZjEya2Jxc2FxWER5SFVKUFp1dE1K</go:docsCustomData>
-</go:gDocsCustomXmlDataStorage>
-</file>
-
 <file path=customXml/item3.xml><?xml version="1.0" encoding="utf-8"?>
-<p:properties xmlns:p="http://schemas.microsoft.com/office/2006/metadata/properties" xmlns:xsi="http://www.w3.org/2001/XMLSchema-instance" xmlns:pc="http://schemas.microsoft.com/office/infopath/2007/PartnerControls">
-  <documentManagement/>
-</p:properties>
+<b:Sources xmlns:b="http://schemas.openxmlformats.org/officeDocument/2006/bibliography" xmlns="http://schemas.openxmlformats.org/officeDocument/2006/bibliography" SelectedStyle="\APASixthEditionOfficeOnline.xsl" StyleName="APA" Version="6"/>
 </file>
 
 <file path=customXml/item4.xml><?xml version="1.0" encoding="utf-8"?>
@@ -17382,10 +17033,21 @@
 </file>
 
 <file path=customXml/item5.xml><?xml version="1.0" encoding="utf-8"?>
-<b:Sources xmlns:b="http://schemas.openxmlformats.org/officeDocument/2006/bibliography" xmlns="http://schemas.openxmlformats.org/officeDocument/2006/bibliography" SelectedStyle="\APASixthEditionOfficeOnline.xsl" StyleName="APA" Version="6"/>
+<p:properties xmlns:p="http://schemas.microsoft.com/office/2006/metadata/properties" xmlns:xsi="http://www.w3.org/2001/XMLSchema-instance" xmlns:pc="http://schemas.microsoft.com/office/infopath/2007/PartnerControls">
+  <documentManagement/>
+</p:properties>
 </file>
 
 <file path=customXml/itemProps1.xml><?xml version="1.0" encoding="utf-8"?>
+<ds:datastoreItem xmlns:ds="http://schemas.openxmlformats.org/officeDocument/2006/customXml" ds:itemID="{11111111-1234-1234-1234-123412341234}">
+  <ds:schemaRefs>
+    <ds:schemaRef ds:uri="http://customooxmlschemas.google.com/"/>
+    <ds:schemaRef ds:uri="http://schemas.openxmlformats.org/officeDocument/2006/relationships"/>
+  </ds:schemaRefs>
+</ds:datastoreItem>
+</file>
+
+<file path=customXml/itemProps2.xml><?xml version="1.0" encoding="utf-8"?>
 <ds:datastoreItem xmlns:ds="http://schemas.openxmlformats.org/officeDocument/2006/customXml" ds:itemID="{6F0AEEA6-3759-47E4-BB1E-C3630A2B84CA}">
   <ds:schemaRefs>
     <ds:schemaRef ds:uri="http://schemas.microsoft.com/office/2006/metadata/contentType"/>
@@ -17403,20 +17065,10 @@
 </ds:datastoreItem>
 </file>
 
-<file path=customXml/itemProps2.xml><?xml version="1.0" encoding="utf-8"?>
-<ds:datastoreItem xmlns:ds="http://schemas.openxmlformats.org/officeDocument/2006/customXml" ds:itemID="{11111111-1234-1234-1234-123412341234}">
+<file path=customXml/itemProps3.xml><?xml version="1.0" encoding="utf-8"?>
+<ds:datastoreItem xmlns:ds="http://schemas.openxmlformats.org/officeDocument/2006/customXml" ds:itemID="{3E61A815-C41F-46F8-BCA4-3F1BDC22C36C}">
   <ds:schemaRefs>
-    <ds:schemaRef ds:uri="http://customooxmlschemas.google.com/"/>
-    <ds:schemaRef ds:uri="http://schemas.openxmlformats.org/officeDocument/2006/relationships"/>
-  </ds:schemaRefs>
-</ds:datastoreItem>
-</file>
-
-<file path=customXml/itemProps3.xml><?xml version="1.0" encoding="utf-8"?>
-<ds:datastoreItem xmlns:ds="http://schemas.openxmlformats.org/officeDocument/2006/customXml" ds:itemID="{78DB214F-581E-480D-8E0B-9D9637B8A0AF}">
-  <ds:schemaRefs>
-    <ds:schemaRef ds:uri="http://schemas.microsoft.com/office/2006/metadata/properties"/>
-    <ds:schemaRef ds:uri="http://schemas.microsoft.com/office/infopath/2007/PartnerControls"/>
+    <ds:schemaRef ds:uri="http://schemas.openxmlformats.org/officeDocument/2006/bibliography"/>
   </ds:schemaRefs>
 </ds:datastoreItem>
 </file>
@@ -17430,9 +17082,10 @@
 </file>
 
 <file path=customXml/itemProps5.xml><?xml version="1.0" encoding="utf-8"?>
-<ds:datastoreItem xmlns:ds="http://schemas.openxmlformats.org/officeDocument/2006/customXml" ds:itemID="{3E61A815-C41F-46F8-BCA4-3F1BDC22C36C}">
+<ds:datastoreItem xmlns:ds="http://schemas.openxmlformats.org/officeDocument/2006/customXml" ds:itemID="{78DB214F-581E-480D-8E0B-9D9637B8A0AF}">
   <ds:schemaRefs>
-    <ds:schemaRef ds:uri="http://schemas.openxmlformats.org/officeDocument/2006/bibliography"/>
+    <ds:schemaRef ds:uri="http://schemas.microsoft.com/office/2006/metadata/properties"/>
+    <ds:schemaRef ds:uri="http://schemas.microsoft.com/office/infopath/2007/PartnerControls"/>
   </ds:schemaRefs>
 </ds:datastoreItem>
 </file>
</xml_diff>